<commit_message>
i think it works now
</commit_message>
<xml_diff>
--- a/DocxTemplater.Test/Resources/RemoveParagraphsContainingOnlyBlocks.docx
+++ b/DocxTemplater.Test/Resources/RemoveParagraphsContainingOnlyBlocks.docx
@@ -62,6 +62,7 @@
           <w:numId w:val="1"/>
         </w:numPr>
         <w:rPr>
+          <w:color w:val="4EA72E" w:themeColor="accent6"/>
           <w:lang w:val="en-US"/>
         </w:rPr>
       </w:pPr>
@@ -75,6 +76,7 @@
     <w:p>
       <w:pPr>
         <w:rPr>
+          <w:color w:val="F1A983" w:themeColor="accent2" w:themeTint="99"/>
           <w:lang w:val="en-US"/>
         </w:rPr>
       </w:pPr>
@@ -108,19 +110,7 @@
         <w:rPr>
           <w:lang w:val="en-US"/>
         </w:rPr>
-        <w:t>{{#</w:t>
-      </w:r>
-      <w:r>
-        <w:rPr>
-          <w:lang w:val="en-US"/>
-        </w:rPr>
-        <w:t>No</w:t>
-      </w:r>
-      <w:r>
-        <w:rPr>
-          <w:lang w:val="en-US"/>
-        </w:rPr>
-        <w:t>Items}}</w:t>
+        <w:t>{{#Items}}</w:t>
       </w:r>
     </w:p>
     <w:p>
@@ -131,6 +121,7 @@
           <w:numId w:val="1"/>
         </w:numPr>
         <w:rPr>
+          <w:color w:val="4EA72E" w:themeColor="accent6"/>
           <w:lang w:val="en-US"/>
         </w:rPr>
       </w:pPr>
@@ -144,6 +135,65 @@
     <w:p>
       <w:pPr>
         <w:rPr>
+          <w:color w:val="F1A983" w:themeColor="accent2" w:themeTint="99"/>
+          <w:lang w:val="en-US"/>
+        </w:rPr>
+      </w:pPr>
+      <w:r>
+        <w:rPr>
+          <w:lang w:val="en-US"/>
+        </w:rPr>
+        <w:t>{{/Items}}</w:t>
+      </w:r>
+    </w:p>
+    <w:p>
+      <w:pPr>
+        <w:rPr>
+          <w:color w:val="002060"/>
+          <w:lang w:val="en-US"/>
+        </w:rPr>
+      </w:pPr>
+      <w:r>
+        <w:rPr>
+          <w:lang w:val="en-US"/>
+        </w:rPr>
+        <w:t>=============</w:t>
+      </w:r>
+    </w:p>
+    <w:p>
+      <w:pPr>
+        <w:rPr>
+          <w:lang w:val="en-US"/>
+        </w:rPr>
+      </w:pPr>
+      <w:r>
+        <w:rPr>
+          <w:lang w:val="en-US"/>
+        </w:rPr>
+        <w:t>{{#NoItems}}</w:t>
+      </w:r>
+    </w:p>
+    <w:p>
+      <w:pPr>
+        <w:pStyle w:val="ListParagraph"/>
+        <w:numPr>
+          <w:ilvl w:val="0"/>
+          <w:numId w:val="1"/>
+        </w:numPr>
+        <w:rPr>
+          <w:lang w:val="en-US"/>
+        </w:rPr>
+      </w:pPr>
+      <w:r>
+        <w:rPr>
+          <w:lang w:val="en-US"/>
+        </w:rPr>
+        <w:t>{{.}}</w:t>
+      </w:r>
+    </w:p>
+    <w:p>
+      <w:pPr>
+        <w:rPr>
           <w:lang w:val="en-US"/>
         </w:rPr>
       </w:pPr>
@@ -170,15 +220,140 @@
     <w:p>
       <w:pPr>
         <w:rPr>
-          <w:lang w:val="en-US"/>
-        </w:rPr>
-      </w:pPr>
-      <w:r>
-        <w:rPr>
-          <w:lang w:val="en-US"/>
-        </w:rPr>
-        <w:t>{?</w:t>
-      </w:r>
+          <w:color w:val="80340D" w:themeColor="accent2" w:themeShade="80"/>
+        </w:rPr>
+      </w:pPr>
+      <w:r>
+        <w:t>{{#</w:t>
+      </w:r>
+      <w:r>
+        <w:t>Models</w:t>
+      </w:r>
+      <w:r>
+        <w:t>}}</w:t>
+      </w:r>
+    </w:p>
+    <w:p>
+      <w:pPr>
+        <w:rPr>
+          <w:color w:val="A02B93" w:themeColor="accent5"/>
+        </w:rPr>
+      </w:pPr>
+      <w:r>
+        <w:t>{?{</w:t>
+      </w:r>
+      <w:r>
+        <w:t>Models</w:t>
+      </w:r>
+      <w:r>
+        <w:t>._Idx % 2 == 0}}</w:t>
+      </w:r>
+    </w:p>
+    <w:p>
+      <w:pPr>
+        <w:pStyle w:val="Heading1"/>
+      </w:pPr>
+      <w:r>
+        <w:t>{{.</w:t>
+      </w:r>
+      <w:r>
+        <w:t>Header</w:t>
+      </w:r>
+      <w:r>
+        <w:t>}}</w:t>
+      </w:r>
+    </w:p>
+    <w:p>
+      <w:pPr>
+        <w:rPr>
+          <w:color w:val="4EA72E" w:themeColor="accent6"/>
+        </w:rPr>
+      </w:pPr>
+      <w:r>
+        <w:t>{{.Text}}</w:t>
+      </w:r>
+    </w:p>
+    <w:p>
+      <w:pPr>
+        <w:rPr>
+          <w:color w:val="0F9ED5" w:themeColor="accent4"/>
+        </w:rPr>
+      </w:pPr>
+      <w:r>
+        <w:t>{{/}}</w:t>
+      </w:r>
+    </w:p>
+    <w:p>
+      <w:r>
+        <w:t>{{/</w:t>
+      </w:r>
+      <w:r>
+        <w:t>Models</w:t>
+      </w:r>
+      <w:r>
+        <w:t>}</w:t>
+      </w:r>
+      <w:r>
+        <w:t>}</w:t>
+      </w:r>
+    </w:p>
+    <w:p>
+      <w:r>
+        <w:t>===============</w:t>
+      </w:r>
+    </w:p>
+    <w:p>
+      <w:pPr>
+        <w:rPr>
+          <w:lang w:val="en-US"/>
+        </w:rPr>
+      </w:pPr>
+      <w:r>
+        <w:rPr>
+          <w:lang w:val="en-US"/>
+        </w:rPr>
+        <w:t>This should be items on</w:t>
+      </w:r>
+      <w:r>
+        <w:rPr>
+          <w:lang w:val="en-US"/>
+        </w:rPr>
+        <w:t xml:space="preserve"> one line </w:t>
+      </w:r>
+    </w:p>
+    <w:p>
+      <w:pPr>
+        <w:rPr>
+          <w:color w:val="84E290" w:themeColor="accent3" w:themeTint="66"/>
+          <w:lang w:val="en-US"/>
+        </w:rPr>
+      </w:pPr>
+      <w:r>
+        <w:rPr>
+          <w:lang w:val="en-US"/>
+        </w:rPr>
+        <w:t>{{#Items}}</w:t>
+      </w:r>
+      <w:r>
+        <w:rPr>
+          <w:lang w:val="en-US"/>
+        </w:rPr>
+        <w:t>{{.}}</w:t>
+      </w:r>
+      <w:r>
+        <w:rPr>
+          <w:lang w:val="en-US"/>
+        </w:rPr>
+        <w:t>{{/Items}}</w:t>
+      </w:r>
+    </w:p>
+    <w:p>
+      <w:pPr>
+        <w:rPr>
+          <w:color w:val="EE0000"/>
+          <w:lang w:val="en-US"/>
+        </w:rPr>
+      </w:pPr>
     </w:p>
     <w:sectPr>
       <w:pgSz w:w="11906" w:h="16838"/>
@@ -761,6 +936,7 @@
   <w:style w:type="paragraph" w:default="1" w:styleId="Normal">
     <w:name w:val="Normal"/>
     <w:qFormat/>
+    <w:rsid w:val="00643A20"/>
   </w:style>
   <w:style w:type="paragraph" w:styleId="Heading1">
     <w:name w:val="heading 1"/>

</xml_diff>